<commit_message>
V14a - bugfix in de tekst
Foutje in de Rood/Groene kaarten: Lotus snelheid 1 -> 3
</commit_message>
<xml_diff>
--- a/Hemel en Aarde Regels.docx
+++ b/Hemel en Aarde Regels.docx
@@ -207,8 +207,6 @@
         </w:rPr>
         <w:t>4</w:t>
       </w:r>
-      <w:bookmarkStart w:id="0" w:name="_GoBack"/>
-      <w:bookmarkEnd w:id="0"/>
     </w:p>
     <w:p>
       <w:pPr>
@@ -3444,8 +3442,10 @@
               <w:cnfStyle w:val="000000000000" w:firstRow="0" w:lastRow="0" w:firstColumn="0" w:lastColumn="0" w:oddVBand="0" w:evenVBand="0" w:oddHBand="0" w:evenHBand="0" w:firstRowFirstColumn="0" w:firstRowLastColumn="0" w:lastRowFirstColumn="0" w:lastRowLastColumn="0"/>
             </w:pPr>
             <w:r>
-              <w:t>1</w:t>
-            </w:r>
+              <w:t>3</w:t>
+            </w:r>
+            <w:bookmarkStart w:id="0" w:name="_GoBack"/>
+            <w:bookmarkEnd w:id="0"/>
           </w:p>
         </w:tc>
         <w:tc>
@@ -5089,7 +5089,7 @@
               <w:rPr>
                 <w:color w:val="008000" w:themeColor="accent4"/>
               </w:rPr>
-              <w:t>1</w:t>
+              <w:t>3</w:t>
             </w:r>
           </w:p>
         </w:tc>
@@ -8626,7 +8626,7 @@
 </file>
 
 <file path=customXml/itemProps1.xml><?xml version="1.0" encoding="utf-8"?>
-<ds:datastoreItem xmlns:ds="http://schemas.openxmlformats.org/officeDocument/2006/customXml" ds:itemID="{CC191FC7-B285-444C-8717-DD1D15C02349}">
+<ds:datastoreItem xmlns:ds="http://schemas.openxmlformats.org/officeDocument/2006/customXml" ds:itemID="{54207685-D78D-4AF2-AFDA-79DFC0D822DC}">
   <ds:schemaRefs>
     <ds:schemaRef ds:uri="http://schemas.openxmlformats.org/officeDocument/2006/bibliography"/>
   </ds:schemaRefs>

</xml_diff>